<commit_message>
+ Context + Method
</commit_message>
<xml_diff>
--- a/Method for high throughput phagocytic assay.docx
+++ b/Method for high throughput phagocytic assay.docx
@@ -103,47 +103,109 @@
       <w:r>
         <w:t xml:space="preserve"> </w:t>
       </w:r>
+    </w:p>
+    <w:p/>
+    <w:p/>
+    <w:p>
+      <w:r>
+        <w:rPr>
+          <w:b/>
+        </w:rPr>
+        <w:t xml:space="preserve">The </w:t>
+      </w:r>
+      <w:r>
+        <w:rPr>
+          <w:b/>
+        </w:rPr>
+        <w:t>method</w:t>
+      </w:r>
+      <w:r>
+        <w:t>:</w:t>
+      </w:r>
+      <w:r>
+        <w:t xml:space="preserve"> the novelty of the method is the combination of three existing tools for the purpose of detecting phagocytic </w:t>
+      </w:r>
+      <w:r>
+        <w:t>efficiency:</w:t>
+      </w:r>
+      <w:r>
+        <w:t xml:space="preserve"> fluorescence confocal microscopy, automated image analysis and SQL database.  The method has </w:t>
+      </w:r>
+      <w:r>
+        <w:t xml:space="preserve">two important </w:t>
+      </w:r>
+      <w:r>
+        <w:t>benefits:</w:t>
+      </w:r>
+      <w:r>
+        <w:t xml:space="preserve"> it can rapidly analyze a large sample of cells, on the order of a thousand cells per hour, and through the use of a database it gives access to an unprecedented level of quantitative and qualitative data. </w:t>
+      </w:r>
+      <w:r>
+        <w:t xml:space="preserve">Though </w:t>
+      </w:r>
+      <w:r>
+        <w:t>high</w:t>
+      </w:r>
+      <w:r>
+        <w:t xml:space="preserve">-throughput analysis has already been presented by </w:t>
+      </w:r>
+      <w:r>
+        <w:lastRenderedPageBreak/>
+        <w:t>[Steinberg2007</w:t>
+      </w:r>
+      <w:proofErr w:type="gramStart"/>
+      <w:r>
+        <w:t>,DeLoid2009,Ackermann2011</w:t>
+      </w:r>
+      <w:proofErr w:type="gramEnd"/>
+      <w:r>
+        <w:t xml:space="preserve"> and Yeo2013], all are focused on counting cells and targets in order to obtain the phagocytic </w:t>
+      </w:r>
+      <w:r>
+        <w:t>index</w:t>
+      </w:r>
+      <w:r>
+        <w:t xml:space="preserve">. Here our purpose is not only to count, </w:t>
+      </w:r>
+      <w:proofErr w:type="gramStart"/>
+      <w:r>
+        <w:t>but</w:t>
+      </w:r>
+      <w:proofErr w:type="gramEnd"/>
+      <w:r>
+        <w:t xml:space="preserve"> to label each object, cell </w:t>
+      </w:r>
+      <w:r>
+        <w:t>or target, and relate it with the other objects on screen</w:t>
+      </w:r>
+      <w:r>
+        <w:t>. A</w:t>
+      </w:r>
+      <w:r>
+        <w:t>s such</w:t>
+      </w:r>
+      <w:r>
+        <w:t>,</w:t>
+      </w:r>
+      <w:r>
+        <w:t xml:space="preserve"> our detection strategy differs for previous methods. When only the number of cell on screen is important, counting the nuclei </w:t>
+      </w:r>
+      <w:r>
+        <w:t>is easier and sufficient. Here, we want to know which cell has internalized which target, implying that we need to know the cell boundaries, to test whether a specified target is within a particular cell. Labeling the cytoplasm or cell membrane, and the nucleus is then mandatory. Moreover</w:t>
+      </w:r>
+      <w:r>
+        <w:t>, fluorescent</w:t>
+      </w:r>
+      <w:r>
+        <w:t xml:space="preserve"> proteins moved on the liquid droplets that were our targets, meaning that detection could not rely on </w:t>
+      </w:r>
+      <w:r>
+        <w:t xml:space="preserve">fluorescence to locate the objects. We thus developed an algorithm that could detect droplets on bright field images. Our imaging strategy, both for cells and targets, had to be adapted to fit our data collection objectives. </w:t>
+      </w:r>
       <w:bookmarkStart w:id="0" w:name="_GoBack"/>
       <w:bookmarkEnd w:id="0"/>
     </w:p>
     <w:p/>
-    <w:p/>
-    <w:p>
-      <w:r>
-        <w:rPr>
-          <w:b/>
-        </w:rPr>
-        <w:t xml:space="preserve">The </w:t>
-      </w:r>
-      <w:r>
-        <w:rPr>
-          <w:b/>
-        </w:rPr>
-        <w:t>method</w:t>
-      </w:r>
-      <w:r>
-        <w:t>:</w:t>
-      </w:r>
-      <w:r>
-        <w:t xml:space="preserve"> the novelty of the method is the combination of three existing tools for the purpose of detecting phagocytic </w:t>
-      </w:r>
-      <w:r>
-        <w:t>efficiency:</w:t>
-      </w:r>
-      <w:r>
-        <w:t xml:space="preserve"> fluorescence confocal microscopy, automated image analysis and SQL database.  The method has </w:t>
-      </w:r>
-      <w:r>
-        <w:t xml:space="preserve">two important </w:t>
-      </w:r>
-      <w:r>
-        <w:t>benefits:</w:t>
-      </w:r>
-      <w:r>
-        <w:t xml:space="preserve"> it can rapidly analyze a large sample of cells, on the order of a thousand cells per hour, and through the use of a database it gives access to an unprecedented level of quantitative and qualitative data. </w:t>
-      </w:r>
-    </w:p>
-    <w:p/>
     <w:p>
       <w:pPr>
         <w:rPr>
@@ -154,7 +216,6 @@
         <w:rPr>
           <w:u w:val="single"/>
         </w:rPr>
-        <w:lastRenderedPageBreak/>
         <w:t>1</w:t>
       </w:r>
       <w:r>

</xml_diff>